<commit_message>
Update compiling with vs_2022_no_googletest_download.docx
Updated with newer screenshots of my desktop with working cmake and visual studio compile.
</commit_message>
<xml_diff>
--- a/IsoModel/compiling with vs_2022_no_googletest_download.docx
+++ b/IsoModel/compiling with vs_2022_no_googletest_download.docx
@@ -238,7 +238,15 @@
     </w:p>
     <w:p>
       <w:r>
-        <w:t>Boost 1.89 is currently available, but the code is not able to compile with Boost 1.89 so for now use 1.88</w:t>
+        <w:t xml:space="preserve">Boost 1.89 is currently available, but the code </w:t>
+      </w:r>
+      <w:proofErr w:type="gramStart"/>
+      <w:r>
+        <w:t>is not able to</w:t>
+      </w:r>
+      <w:proofErr w:type="gramEnd"/>
+      <w:r>
+        <w:t xml:space="preserve"> compile with Boost 1.89 so for now use 1.88</w:t>
       </w:r>
     </w:p>
     <w:p>
@@ -249,13 +257,18 @@
         <w:t>Version</w:t>
       </w:r>
       <w:r>
-        <w:t xml:space="preserve"> &gt; 17.10 is actually </w:t>
+        <w:t xml:space="preserve"> &gt; 17.10 is </w:t>
+      </w:r>
+      <w:proofErr w:type="gramStart"/>
+      <w:r>
+        <w:t xml:space="preserve">actually </w:t>
       </w:r>
       <w:proofErr w:type="spellStart"/>
       <w:r>
         <w:t>msvc</w:t>
       </w:r>
       <w:proofErr w:type="spellEnd"/>
+      <w:proofErr w:type="gramEnd"/>
       <w:r>
         <w:t xml:space="preserve"> 14.4-64 but things have been set to work with the newer updates to VS 2022)</w:t>
       </w:r>
@@ -274,24 +287,57 @@
     <w:p/>
     <w:p>
       <w:r>
-        <w:t xml:space="preserve">You likely will get a warning from Microsoft that the software is suspect  If you downloaded it direct from </w:t>
-      </w:r>
+        <w:t xml:space="preserve">You likely will get a warning from Microsoft that the software is </w:t>
+      </w:r>
+      <w:proofErr w:type="gramStart"/>
+      <w:r>
+        <w:t>suspect  If</w:t>
+      </w:r>
+      <w:proofErr w:type="gramEnd"/>
+      <w:r>
+        <w:t xml:space="preserve"> you </w:t>
+      </w:r>
+      <w:proofErr w:type="gramStart"/>
+      <w:r>
+        <w:t>downloaded</w:t>
+      </w:r>
+      <w:proofErr w:type="gramEnd"/>
+      <w:r>
+        <w:t xml:space="preserve"> it </w:t>
+      </w:r>
+      <w:proofErr w:type="gramStart"/>
+      <w:r>
+        <w:t>direct</w:t>
+      </w:r>
+      <w:proofErr w:type="gramEnd"/>
+      <w:r>
+        <w:t xml:space="preserve"> from </w:t>
+      </w:r>
+      <w:proofErr w:type="gramStart"/>
       <w:r>
         <w:t xml:space="preserve">archives.boost.io </w:t>
       </w:r>
       <w:r>
-        <w:t xml:space="preserve"> it should be safe to override the warning and install.</w:t>
-      </w:r>
-    </w:p>
-    <w:p/>
-    <w:p>
-      <w:pPr>
-        <w:rPr>
-          <w:rFonts w:ascii="Courier New" w:hAnsi="Courier New" w:cs="Courier New"/>
-        </w:rPr>
-      </w:pPr>
-      <w:r>
-        <w:t xml:space="preserve">Install to a simple easy to find directory like </w:t>
+        <w:t xml:space="preserve"> it</w:t>
+      </w:r>
+      <w:proofErr w:type="gramEnd"/>
+      <w:r>
+        <w:t xml:space="preserve"> should be safe to override the warning and install.</w:t>
+      </w:r>
+    </w:p>
+    <w:p/>
+    <w:p>
+      <w:pPr>
+        <w:rPr>
+          <w:rFonts w:ascii="Courier New" w:hAnsi="Courier New" w:cs="Courier New"/>
+        </w:rPr>
+      </w:pPr>
+      <w:r>
+        <w:t xml:space="preserve">Install to a simple easy to find directory </w:t>
+      </w:r>
+      <w:proofErr w:type="gramStart"/>
+      <w:r>
+        <w:t xml:space="preserve">like </w:t>
       </w:r>
       <w:r>
         <w:t xml:space="preserve"> </w:t>
@@ -320,6 +366,7 @@
         </w:rPr>
         <w:t>_0</w:t>
       </w:r>
+      <w:proofErr w:type="gramEnd"/>
     </w:p>
     <w:p>
       <w:pPr>
@@ -406,8 +453,13 @@
       </w:pPr>
     </w:p>
     <w:p>
-      <w:r>
-        <w:t>First we need to create the .</w:t>
+      <w:proofErr w:type="gramStart"/>
+      <w:r>
+        <w:t>First</w:t>
+      </w:r>
+      <w:proofErr w:type="gramEnd"/>
+      <w:r>
+        <w:t xml:space="preserve"> we need to create the .</w:t>
       </w:r>
       <w:proofErr w:type="spellStart"/>
       <w:r>
@@ -488,10 +540,7 @@
     </w:p>
     <w:p>
       <w:r>
-        <w:t>Now</w:t>
-      </w:r>
-      <w:r>
-        <w:t xml:space="preserve">, if you are lucky, </w:t>
+        <w:t xml:space="preserve">Now, if you are lucky, </w:t>
       </w:r>
       <w:proofErr w:type="spellStart"/>
       <w:r>
@@ -517,11 +566,19 @@
         <w:t>cmake</w:t>
       </w:r>
       <w:proofErr w:type="spellEnd"/>
-      <w:r>
-        <w:rPr>
-          <w:rFonts w:ascii="Courier New" w:hAnsi="Courier New" w:cs="Courier New"/>
-        </w:rPr>
-        <w:t xml:space="preserve"> ../</w:t>
+      <w:proofErr w:type="gramStart"/>
+      <w:r>
+        <w:rPr>
+          <w:rFonts w:ascii="Courier New" w:hAnsi="Courier New" w:cs="Courier New"/>
+        </w:rPr>
+        <w:t xml:space="preserve"> ..</w:t>
+      </w:r>
+      <w:proofErr w:type="gramEnd"/>
+      <w:r>
+        <w:rPr>
+          <w:rFonts w:ascii="Courier New" w:hAnsi="Courier New" w:cs="Courier New"/>
+        </w:rPr>
+        <w:t>/</w:t>
       </w:r>
       <w:proofErr w:type="spellStart"/>
       <w:r>
@@ -537,6 +594,9 @@
       <w:r>
         <w:t>If all goes well things will run, print some output, a couple warnings but then finally end with the following lines</w:t>
       </w:r>
+      <w:r>
+        <w:t xml:space="preserve"> (times will differ on your machine)</w:t>
+      </w:r>
     </w:p>
     <w:p/>
     <w:p>
@@ -581,21 +641,6 @@
         <w:t>-- Build files have been written to: C:/Git/ISOmodel/IsoModel/bin</w:t>
       </w:r>
     </w:p>
-    <w:p/>
-    <w:p>
-      <w:r>
-        <w:t xml:space="preserve">If </w:t>
-      </w:r>
-      <w:proofErr w:type="spellStart"/>
-      <w:r>
-        <w:t>cmake</w:t>
-      </w:r>
-      <w:proofErr w:type="spellEnd"/>
-      <w:r>
-        <w:t xml:space="preserve"> terminates in an error it is probably not finding the Visual Studio compiler and/or the boost files.  If you don’t see a line like:</w:t>
-      </w:r>
-    </w:p>
-    <w:p/>
     <w:p>
       <w:pPr>
         <w:ind w:left="720"/>
@@ -603,211 +648,7 @@
           <w:rFonts w:ascii="Courier New" w:hAnsi="Courier New" w:cs="Courier New"/>
         </w:rPr>
       </w:pPr>
-      <w:r>
-        <w:rPr>
-          <w:rFonts w:ascii="Courier New" w:hAnsi="Courier New" w:cs="Courier New"/>
-        </w:rPr>
-        <w:t xml:space="preserve">-- Found Boost: C:/local/boost_1_88_0 (found suitable version "1.88.0", minimum required is "1.55.0") found components: system filesystem </w:t>
-      </w:r>
-      <w:proofErr w:type="spellStart"/>
-      <w:r>
-        <w:rPr>
-          <w:rFonts w:ascii="Courier New" w:hAnsi="Courier New" w:cs="Courier New"/>
-        </w:rPr>
-        <w:t>program_options</w:t>
-      </w:r>
-      <w:proofErr w:type="spellEnd"/>
-    </w:p>
-    <w:p/>
-    <w:p>
-      <w:r>
-        <w:t xml:space="preserve">Then the boost files were not found and you need to add the following to the </w:t>
-      </w:r>
-      <w:proofErr w:type="spellStart"/>
-      <w:r>
-        <w:t>cmake</w:t>
-      </w:r>
-      <w:proofErr w:type="spellEnd"/>
-      <w:r>
-        <w:t xml:space="preserve"> command line replacing </w:t>
-      </w:r>
-      <w:r>
-        <w:rPr>
-          <w:rFonts w:ascii="Courier New" w:hAnsi="Courier New" w:cs="Courier New"/>
-        </w:rPr>
-        <w:t xml:space="preserve">boost_1_88_0 </w:t>
-      </w:r>
-      <w:r>
-        <w:t>with your version</w:t>
-      </w:r>
-    </w:p>
-    <w:p/>
-    <w:p>
-      <w:pPr>
-        <w:rPr>
-          <w:rFonts w:ascii="Courier New" w:hAnsi="Courier New" w:cs="Courier New"/>
-        </w:rPr>
-      </w:pPr>
-      <w:proofErr w:type="spellStart"/>
-      <w:r>
-        <w:rPr>
-          <w:rFonts w:ascii="Courier New" w:hAnsi="Courier New" w:cs="Courier New"/>
-        </w:rPr>
-        <w:t>cmake</w:t>
-      </w:r>
-      <w:proofErr w:type="spellEnd"/>
-      <w:r>
-        <w:rPr>
-          <w:rFonts w:ascii="Courier New" w:hAnsi="Courier New" w:cs="Courier New"/>
-        </w:rPr>
-        <w:t xml:space="preserve"> ../</w:t>
-      </w:r>
-      <w:proofErr w:type="spellStart"/>
-      <w:r>
-        <w:rPr>
-          <w:rFonts w:ascii="Courier New" w:hAnsi="Courier New" w:cs="Courier New"/>
-        </w:rPr>
-        <w:t>src</w:t>
-      </w:r>
-      <w:proofErr w:type="spellEnd"/>
-      <w:r>
-        <w:rPr>
-          <w:rFonts w:ascii="Courier New" w:hAnsi="Courier New" w:cs="Courier New"/>
-        </w:rPr>
-        <w:t xml:space="preserve"> </w:t>
-      </w:r>
-      <w:r>
-        <w:rPr>
-          <w:rFonts w:ascii="Courier New" w:hAnsi="Courier New" w:cs="Courier New"/>
-        </w:rPr>
-        <w:t>-</w:t>
-      </w:r>
-      <w:proofErr w:type="spellStart"/>
-      <w:r>
-        <w:rPr>
-          <w:rFonts w:ascii="Courier New" w:hAnsi="Courier New" w:cs="Courier New"/>
-        </w:rPr>
-        <w:t>DBoost_LIBRARY_DIR</w:t>
-      </w:r>
-      <w:proofErr w:type="spellEnd"/>
-      <w:r>
-        <w:rPr>
-          <w:rFonts w:ascii="Courier New" w:hAnsi="Courier New" w:cs="Courier New"/>
-        </w:rPr>
-        <w:t>="C:/local/boost_1_</w:t>
-      </w:r>
-      <w:r>
-        <w:rPr>
-          <w:rFonts w:ascii="Courier New" w:hAnsi="Courier New" w:cs="Courier New"/>
-        </w:rPr>
-        <w:t>88</w:t>
-      </w:r>
-      <w:r>
-        <w:rPr>
-          <w:rFonts w:ascii="Courier New" w:hAnsi="Courier New" w:cs="Courier New"/>
-        </w:rPr>
-        <w:t>_0/lib64-msvc-14.</w:t>
-      </w:r>
-      <w:r>
-        <w:rPr>
-          <w:rFonts w:ascii="Courier New" w:hAnsi="Courier New" w:cs="Courier New"/>
-        </w:rPr>
-        <w:t>3</w:t>
-      </w:r>
-      <w:r>
-        <w:rPr>
-          <w:rFonts w:ascii="Courier New" w:hAnsi="Courier New" w:cs="Courier New"/>
-        </w:rPr>
-        <w:t>" -</w:t>
-      </w:r>
-      <w:proofErr w:type="spellStart"/>
-      <w:r>
-        <w:rPr>
-          <w:rFonts w:ascii="Courier New" w:hAnsi="Courier New" w:cs="Courier New"/>
-        </w:rPr>
-        <w:t>DBoost_INCLUDE_DIR</w:t>
-      </w:r>
-      <w:proofErr w:type="spellEnd"/>
-      <w:r>
-        <w:rPr>
-          <w:rFonts w:ascii="Courier New" w:hAnsi="Courier New" w:cs="Courier New"/>
-        </w:rPr>
-        <w:t>="C:/local/boost_1_</w:t>
-      </w:r>
-      <w:r>
-        <w:rPr>
-          <w:rFonts w:ascii="Courier New" w:hAnsi="Courier New" w:cs="Courier New"/>
-        </w:rPr>
-        <w:t>88</w:t>
-      </w:r>
-      <w:r>
-        <w:rPr>
-          <w:rFonts w:ascii="Courier New" w:hAnsi="Courier New" w:cs="Courier New"/>
-        </w:rPr>
-        <w:t>_0"</w:t>
-      </w:r>
-    </w:p>
-    <w:p/>
-    <w:p/>
-    <w:p>
-      <w:r>
-        <w:t>If you don’t see something like the following line</w:t>
-      </w:r>
-      <w:r>
-        <w:t xml:space="preserve"> at the top</w:t>
-      </w:r>
-      <w:r>
-        <w:t>, then the Visual Studio compiler was not found</w:t>
-      </w:r>
-    </w:p>
-    <w:p>
-      <w:pPr>
-        <w:ind w:firstLine="720"/>
-        <w:rPr>
-          <w:rFonts w:ascii="Courier New" w:hAnsi="Courier New" w:cs="Courier New"/>
-        </w:rPr>
-      </w:pPr>
-      <w:r>
-        <w:rPr>
-          <w:rFonts w:ascii="Courier New" w:hAnsi="Courier New" w:cs="Courier New"/>
-        </w:rPr>
-        <w:t>-- Building for: Visual Studio 17 2022</w:t>
-      </w:r>
-    </w:p>
-    <w:p>
-      <w:r>
-        <w:t>And then farther down</w:t>
-      </w:r>
-    </w:p>
-    <w:p>
-      <w:pPr>
-        <w:ind w:left="720"/>
-        <w:rPr>
-          <w:rFonts w:ascii="Courier New" w:hAnsi="Courier New" w:cs="Courier New"/>
-        </w:rPr>
-      </w:pPr>
-      <w:r>
-        <w:rPr>
-          <w:rFonts w:ascii="Courier New" w:hAnsi="Courier New" w:cs="Courier New"/>
-        </w:rPr>
-        <w:t>-- The C compiler identification is MSVC 19.44.35217.0</w:t>
-      </w:r>
-    </w:p>
-    <w:p>
-      <w:pPr>
-        <w:ind w:left="720"/>
-        <w:rPr>
-          <w:rFonts w:ascii="Courier New" w:hAnsi="Courier New" w:cs="Courier New"/>
-        </w:rPr>
-      </w:pPr>
-      <w:r>
-        <w:rPr>
-          <w:rFonts w:ascii="Courier New" w:hAnsi="Courier New" w:cs="Courier New"/>
-        </w:rPr>
-        <w:t>-- The CXX compiler identification is MSVC 19.44.35217.0</w:t>
-      </w:r>
-    </w:p>
-    <w:p/>
+    </w:p>
     <w:p>
       <w:pPr>
         <w:rPr>
@@ -815,242 +656,19 @@
         </w:rPr>
       </w:pPr>
       <w:r>
-        <w:t xml:space="preserve">Add </w:t>
-      </w:r>
-      <w:r>
-        <w:t xml:space="preserve">   </w:t>
-      </w:r>
-      <w:r>
-        <w:rPr>
-          <w:rFonts w:ascii="Courier New" w:hAnsi="Courier New" w:cs="Courier New"/>
-        </w:rPr>
-        <w:t>-G</w:t>
-      </w:r>
-      <w:r>
-        <w:rPr>
-          <w:rFonts w:ascii="Courier New" w:hAnsi="Courier New" w:cs="Courier New"/>
-        </w:rPr>
-        <w:t xml:space="preserve"> "Visual Studio 17 2022"</w:t>
-      </w:r>
-      <w:r>
-        <w:rPr>
-          <w:rFonts w:ascii="Courier New" w:hAnsi="Courier New" w:cs="Courier New"/>
-        </w:rPr>
-        <w:t xml:space="preserve"> </w:t>
-      </w:r>
-      <w:r>
         <w:rPr>
           <w:rFonts w:cstheme="minorHAnsi"/>
         </w:rPr>
-        <w:t xml:space="preserve">to the </w:t>
-      </w:r>
-      <w:proofErr w:type="spellStart"/>
-      <w:r>
-        <w:rPr>
-          <w:rFonts w:cstheme="minorHAnsi"/>
-        </w:rPr>
-        <w:t>cmake</w:t>
-      </w:r>
-      <w:proofErr w:type="spellEnd"/>
-      <w:r>
-        <w:rPr>
-          <w:rFonts w:cstheme="minorHAnsi"/>
-        </w:rPr>
-        <w:t xml:space="preserve"> command line</w:t>
-      </w:r>
-      <w:r>
-        <w:rPr>
-          <w:rFonts w:cstheme="minorHAnsi"/>
-        </w:rPr>
-        <w:t>.</w:t>
-      </w:r>
-    </w:p>
-    <w:p>
-      <w:pPr>
-        <w:rPr>
-          <w:rFonts w:cstheme="minorHAnsi"/>
-        </w:rPr>
-      </w:pPr>
-    </w:p>
-    <w:p>
-      <w:r>
-        <w:rPr>
-          <w:rFonts w:cstheme="minorHAnsi"/>
-        </w:rPr>
-        <w:t>Or you can add both to the command line if necessary</w:t>
-      </w:r>
-    </w:p>
-    <w:p/>
-    <w:p>
-      <w:pPr>
-        <w:rPr>
-          <w:rFonts w:ascii="Courier New" w:hAnsi="Courier New" w:cs="Courier New"/>
-        </w:rPr>
-      </w:pPr>
-      <w:proofErr w:type="spellStart"/>
-      <w:r>
-        <w:rPr>
-          <w:rFonts w:ascii="Courier New" w:hAnsi="Courier New" w:cs="Courier New"/>
-        </w:rPr>
-        <w:t>cmake</w:t>
-      </w:r>
-      <w:proofErr w:type="spellEnd"/>
-      <w:r>
-        <w:rPr>
-          <w:rFonts w:ascii="Courier New" w:hAnsi="Courier New" w:cs="Courier New"/>
-        </w:rPr>
-        <w:t xml:space="preserve"> ../</w:t>
-      </w:r>
-      <w:proofErr w:type="spellStart"/>
-      <w:r>
-        <w:rPr>
-          <w:rFonts w:ascii="Courier New" w:hAnsi="Courier New" w:cs="Courier New"/>
-        </w:rPr>
-        <w:t>src</w:t>
-      </w:r>
-      <w:proofErr w:type="spellEnd"/>
-      <w:r>
-        <w:rPr>
-          <w:rFonts w:ascii="Courier New" w:hAnsi="Courier New" w:cs="Courier New"/>
-        </w:rPr>
-        <w:t xml:space="preserve"> -G</w:t>
-      </w:r>
-      <w:r>
-        <w:rPr>
-          <w:rFonts w:ascii="Courier New" w:hAnsi="Courier New" w:cs="Courier New"/>
-        </w:rPr>
-        <w:t xml:space="preserve"> "Visual Studio 17 2022" -</w:t>
-      </w:r>
-      <w:proofErr w:type="spellStart"/>
-      <w:r>
-        <w:rPr>
-          <w:rFonts w:ascii="Courier New" w:hAnsi="Courier New" w:cs="Courier New"/>
-        </w:rPr>
-        <w:t>DBoost_LIBRARY_DIR</w:t>
-      </w:r>
-      <w:proofErr w:type="spellEnd"/>
-      <w:r>
-        <w:rPr>
-          <w:rFonts w:ascii="Courier New" w:hAnsi="Courier New" w:cs="Courier New"/>
-        </w:rPr>
-        <w:t>="C:/local/boost_1_</w:t>
-      </w:r>
-      <w:r>
-        <w:rPr>
-          <w:rFonts w:ascii="Courier New" w:hAnsi="Courier New" w:cs="Courier New"/>
-        </w:rPr>
-        <w:t>8</w:t>
-      </w:r>
-      <w:r>
-        <w:rPr>
-          <w:rFonts w:ascii="Courier New" w:hAnsi="Courier New" w:cs="Courier New"/>
-        </w:rPr>
-        <w:t>8</w:t>
-      </w:r>
-      <w:r>
-        <w:rPr>
-          <w:rFonts w:ascii="Courier New" w:hAnsi="Courier New" w:cs="Courier New"/>
-        </w:rPr>
-        <w:t>_0/lib64-msvc-14.</w:t>
-      </w:r>
-      <w:r>
-        <w:rPr>
-          <w:rFonts w:ascii="Courier New" w:hAnsi="Courier New" w:cs="Courier New"/>
-        </w:rPr>
-        <w:t>3</w:t>
-      </w:r>
-      <w:r>
-        <w:rPr>
-          <w:rFonts w:ascii="Courier New" w:hAnsi="Courier New" w:cs="Courier New"/>
-        </w:rPr>
-        <w:t>" -</w:t>
-      </w:r>
-      <w:proofErr w:type="spellStart"/>
-      <w:r>
-        <w:rPr>
-          <w:rFonts w:ascii="Courier New" w:hAnsi="Courier New" w:cs="Courier New"/>
-        </w:rPr>
-        <w:t>DBoost_INCLUDE_DIR</w:t>
-      </w:r>
-      <w:proofErr w:type="spellEnd"/>
-      <w:r>
-        <w:rPr>
-          <w:rFonts w:ascii="Courier New" w:hAnsi="Courier New" w:cs="Courier New"/>
-        </w:rPr>
-        <w:t>="C:/local/boost_1_</w:t>
-      </w:r>
-      <w:r>
-        <w:rPr>
-          <w:rFonts w:ascii="Courier New" w:hAnsi="Courier New" w:cs="Courier New"/>
-        </w:rPr>
-        <w:t>8</w:t>
-      </w:r>
-      <w:r>
-        <w:rPr>
-          <w:rFonts w:ascii="Courier New" w:hAnsi="Courier New" w:cs="Courier New"/>
-        </w:rPr>
-        <w:t>8</w:t>
-      </w:r>
-      <w:r>
-        <w:rPr>
-          <w:rFonts w:ascii="Courier New" w:hAnsi="Courier New" w:cs="Courier New"/>
-        </w:rPr>
-        <w:t xml:space="preserve">_0" </w:t>
-      </w:r>
-    </w:p>
-    <w:p>
-      <w:pPr>
-        <w:rPr>
-          <w:rFonts w:ascii="Courier New" w:hAnsi="Courier New" w:cs="Courier New"/>
-        </w:rPr>
-      </w:pPr>
-    </w:p>
-    <w:p/>
-    <w:p>
-      <w:pPr>
-        <w:pStyle w:val="Heading2"/>
-      </w:pPr>
-      <w:r>
-        <w:t xml:space="preserve">Compiling </w:t>
-      </w:r>
-      <w:proofErr w:type="spellStart"/>
-      <w:r>
-        <w:t>isomodel</w:t>
-      </w:r>
-      <w:proofErr w:type="spellEnd"/>
-      <w:r>
-        <w:t xml:space="preserve"> using </w:t>
-      </w:r>
-      <w:r>
-        <w:t>Visual</w:t>
-      </w:r>
-      <w:r>
-        <w:t xml:space="preserve"> Studio IDE</w:t>
-      </w:r>
-    </w:p>
-    <w:p>
-      <w:pPr>
-        <w:rPr>
-          <w:rFonts w:ascii="Courier New" w:hAnsi="Courier New" w:cs="Courier New"/>
-        </w:rPr>
-      </w:pPr>
-    </w:p>
-    <w:p>
-      <w:r>
-        <w:t>If things are working the output should look something like this:</w:t>
-      </w:r>
-    </w:p>
-    <w:p/>
-    <w:p>
-      <w:r>
-        <w:rPr>
-          <w:noProof/>
-        </w:rPr>
+        <w:t>Here is the full output on my computer</w:t>
+      </w:r>
+    </w:p>
+    <w:p>
+      <w:r>
         <w:drawing>
-          <wp:inline distT="0" distB="0" distL="0" distR="0" wp14:anchorId="52BCB4D5" wp14:editId="77251894">
-            <wp:extent cx="5676900" cy="3494689"/>
+          <wp:inline distT="0" distB="0" distL="0" distR="0" wp14:anchorId="6203B7DA" wp14:editId="3039307D">
+            <wp:extent cx="5943600" cy="3966845"/>
             <wp:effectExtent l="0" t="0" r="0" b="0"/>
-            <wp:docPr id="334762957" name="Picture 1" descr="Text&#10;&#10;AI-generated content may be incorrect."/>
+            <wp:docPr id="2136855478" name="Picture 1" descr="Text&#10;&#10;AI-generated content may be incorrect."/>
             <wp:cNvGraphicFramePr>
               <a:graphicFrameLocks xmlns:a="http://schemas.openxmlformats.org/drawingml/2006/main" noChangeAspect="1"/>
             </wp:cNvGraphicFramePr>
@@ -1058,7 +676,7 @@
               <a:graphicData uri="http://schemas.openxmlformats.org/drawingml/2006/picture">
                 <pic:pic xmlns:pic="http://schemas.openxmlformats.org/drawingml/2006/picture">
                   <pic:nvPicPr>
-                    <pic:cNvPr id="334762957" name="Picture 1" descr="Text&#10;&#10;AI-generated content may be incorrect."/>
+                    <pic:cNvPr id="2136855478" name="Picture 1" descr="Text&#10;&#10;AI-generated content may be incorrect."/>
                     <pic:cNvPicPr/>
                   </pic:nvPicPr>
                   <pic:blipFill>
@@ -1070,7 +688,7 @@
                   <pic:spPr>
                     <a:xfrm>
                       <a:off x="0" y="0"/>
-                      <a:ext cx="5684354" cy="3499277"/>
+                      <a:ext cx="5943600" cy="3966845"/>
                     </a:xfrm>
                     <a:prstGeom prst="rect">
                       <a:avLst/>
@@ -1084,9 +702,10 @@
       </w:r>
     </w:p>
     <w:p/>
-    <w:p>
-      <w:r>
-        <w:t xml:space="preserve">You might get warnings related to boost dependencies but that shouldn’t matter if the </w:t>
+    <w:p/>
+    <w:p>
+      <w:r>
+        <w:t xml:space="preserve">If </w:t>
       </w:r>
       <w:proofErr w:type="spellStart"/>
       <w:r>
@@ -1094,13 +713,454 @@
       </w:r>
       <w:proofErr w:type="spellEnd"/>
       <w:r>
-        <w:t xml:space="preserve"> file finishes without errors.</w:t>
-      </w:r>
-    </w:p>
-    <w:p/>
-    <w:p>
-      <w:r>
-        <w:t xml:space="preserve">This process will have created a </w:t>
+        <w:t xml:space="preserve"> terminates in an </w:t>
+      </w:r>
+      <w:proofErr w:type="gramStart"/>
+      <w:r>
+        <w:t>error</w:t>
+      </w:r>
+      <w:proofErr w:type="gramEnd"/>
+      <w:r>
+        <w:t xml:space="preserve"> it is probably not finding the Visual Studio compiler and/or the boost files.  If you don’t see a line like:</w:t>
+      </w:r>
+    </w:p>
+    <w:p/>
+    <w:p>
+      <w:pPr>
+        <w:ind w:left="720"/>
+        <w:rPr>
+          <w:rFonts w:ascii="Courier New" w:hAnsi="Courier New" w:cs="Courier New"/>
+        </w:rPr>
+      </w:pPr>
+      <w:r>
+        <w:rPr>
+          <w:rFonts w:ascii="Courier New" w:hAnsi="Courier New" w:cs="Courier New"/>
+        </w:rPr>
+        <w:t xml:space="preserve">-- Found Boost: C:/local/boost_1_88_0 (found suitable version "1.88.0", minimum required is "1.55.0") found components: system filesystem </w:t>
+      </w:r>
+      <w:proofErr w:type="spellStart"/>
+      <w:r>
+        <w:rPr>
+          <w:rFonts w:ascii="Courier New" w:hAnsi="Courier New" w:cs="Courier New"/>
+        </w:rPr>
+        <w:t>program_options</w:t>
+      </w:r>
+      <w:proofErr w:type="spellEnd"/>
+    </w:p>
+    <w:p/>
+    <w:p>
+      <w:r>
+        <w:t>t</w:t>
+      </w:r>
+      <w:r>
+        <w:t xml:space="preserve">hen the boost files were not </w:t>
+      </w:r>
+      <w:proofErr w:type="gramStart"/>
+      <w:r>
+        <w:t>found</w:t>
+      </w:r>
+      <w:proofErr w:type="gramEnd"/>
+      <w:r>
+        <w:t xml:space="preserve"> and you need to add the following to the </w:t>
+      </w:r>
+      <w:proofErr w:type="spellStart"/>
+      <w:r>
+        <w:t>cmake</w:t>
+      </w:r>
+      <w:proofErr w:type="spellEnd"/>
+      <w:r>
+        <w:t xml:space="preserve"> command line replacing </w:t>
+      </w:r>
+      <w:r>
+        <w:rPr>
+          <w:rFonts w:ascii="Courier New" w:hAnsi="Courier New" w:cs="Courier New"/>
+        </w:rPr>
+        <w:t xml:space="preserve">boost_1_88_0 </w:t>
+      </w:r>
+      <w:r>
+        <w:t>with your version</w:t>
+      </w:r>
+    </w:p>
+    <w:p/>
+    <w:p>
+      <w:pPr>
+        <w:rPr>
+          <w:rFonts w:ascii="Courier New" w:hAnsi="Courier New" w:cs="Courier New"/>
+        </w:rPr>
+      </w:pPr>
+      <w:proofErr w:type="spellStart"/>
+      <w:r>
+        <w:rPr>
+          <w:rFonts w:ascii="Courier New" w:hAnsi="Courier New" w:cs="Courier New"/>
+        </w:rPr>
+        <w:t>cmake</w:t>
+      </w:r>
+      <w:proofErr w:type="spellEnd"/>
+      <w:proofErr w:type="gramStart"/>
+      <w:r>
+        <w:rPr>
+          <w:rFonts w:ascii="Courier New" w:hAnsi="Courier New" w:cs="Courier New"/>
+        </w:rPr>
+        <w:t xml:space="preserve"> ..</w:t>
+      </w:r>
+      <w:proofErr w:type="gramEnd"/>
+      <w:r>
+        <w:rPr>
+          <w:rFonts w:ascii="Courier New" w:hAnsi="Courier New" w:cs="Courier New"/>
+        </w:rPr>
+        <w:t>/</w:t>
+      </w:r>
+      <w:proofErr w:type="spellStart"/>
+      <w:r>
+        <w:rPr>
+          <w:rFonts w:ascii="Courier New" w:hAnsi="Courier New" w:cs="Courier New"/>
+        </w:rPr>
+        <w:t>src</w:t>
+      </w:r>
+      <w:proofErr w:type="spellEnd"/>
+      <w:r>
+        <w:rPr>
+          <w:rFonts w:ascii="Courier New" w:hAnsi="Courier New" w:cs="Courier New"/>
+        </w:rPr>
+        <w:t xml:space="preserve"> </w:t>
+      </w:r>
+      <w:r>
+        <w:rPr>
+          <w:rFonts w:ascii="Courier New" w:hAnsi="Courier New" w:cs="Courier New"/>
+        </w:rPr>
+        <w:t>-</w:t>
+      </w:r>
+      <w:proofErr w:type="spellStart"/>
+      <w:r>
+        <w:rPr>
+          <w:rFonts w:ascii="Courier New" w:hAnsi="Courier New" w:cs="Courier New"/>
+        </w:rPr>
+        <w:t>DBoost_LIBRARY_DIR</w:t>
+      </w:r>
+      <w:proofErr w:type="spellEnd"/>
+      <w:r>
+        <w:rPr>
+          <w:rFonts w:ascii="Courier New" w:hAnsi="Courier New" w:cs="Courier New"/>
+        </w:rPr>
+        <w:t>="C:/local/boost_1_</w:t>
+      </w:r>
+      <w:r>
+        <w:rPr>
+          <w:rFonts w:ascii="Courier New" w:hAnsi="Courier New" w:cs="Courier New"/>
+        </w:rPr>
+        <w:t>88</w:t>
+      </w:r>
+      <w:r>
+        <w:rPr>
+          <w:rFonts w:ascii="Courier New" w:hAnsi="Courier New" w:cs="Courier New"/>
+        </w:rPr>
+        <w:t>_0/lib64-msvc-14.</w:t>
+      </w:r>
+      <w:r>
+        <w:rPr>
+          <w:rFonts w:ascii="Courier New" w:hAnsi="Courier New" w:cs="Courier New"/>
+        </w:rPr>
+        <w:t>3</w:t>
+      </w:r>
+      <w:r>
+        <w:rPr>
+          <w:rFonts w:ascii="Courier New" w:hAnsi="Courier New" w:cs="Courier New"/>
+        </w:rPr>
+        <w:t>" -</w:t>
+      </w:r>
+      <w:proofErr w:type="spellStart"/>
+      <w:r>
+        <w:rPr>
+          <w:rFonts w:ascii="Courier New" w:hAnsi="Courier New" w:cs="Courier New"/>
+        </w:rPr>
+        <w:t>DBoost_INCLUDE_DIR</w:t>
+      </w:r>
+      <w:proofErr w:type="spellEnd"/>
+      <w:r>
+        <w:rPr>
+          <w:rFonts w:ascii="Courier New" w:hAnsi="Courier New" w:cs="Courier New"/>
+        </w:rPr>
+        <w:t>="C:/local/boost_1_</w:t>
+      </w:r>
+      <w:r>
+        <w:rPr>
+          <w:rFonts w:ascii="Courier New" w:hAnsi="Courier New" w:cs="Courier New"/>
+        </w:rPr>
+        <w:t>88</w:t>
+      </w:r>
+      <w:r>
+        <w:rPr>
+          <w:rFonts w:ascii="Courier New" w:hAnsi="Courier New" w:cs="Courier New"/>
+        </w:rPr>
+        <w:t>_0"</w:t>
+      </w:r>
+    </w:p>
+    <w:p/>
+    <w:p/>
+    <w:p>
+      <w:r>
+        <w:t>If you don’t see something like the following line</w:t>
+      </w:r>
+      <w:r>
+        <w:t xml:space="preserve"> at the top</w:t>
+      </w:r>
+      <w:r>
+        <w:t>, then the Visual Studio compiler was not found</w:t>
+      </w:r>
+    </w:p>
+    <w:p>
+      <w:pPr>
+        <w:ind w:firstLine="720"/>
+        <w:rPr>
+          <w:rFonts w:ascii="Courier New" w:hAnsi="Courier New" w:cs="Courier New"/>
+        </w:rPr>
+      </w:pPr>
+      <w:r>
+        <w:rPr>
+          <w:rFonts w:ascii="Courier New" w:hAnsi="Courier New" w:cs="Courier New"/>
+        </w:rPr>
+        <w:t>-- Building for: Visual Studio 17 2022</w:t>
+      </w:r>
+    </w:p>
+    <w:p>
+      <w:r>
+        <w:t>And then farther down</w:t>
+      </w:r>
+    </w:p>
+    <w:p>
+      <w:pPr>
+        <w:ind w:left="720"/>
+        <w:rPr>
+          <w:rFonts w:ascii="Courier New" w:hAnsi="Courier New" w:cs="Courier New"/>
+        </w:rPr>
+      </w:pPr>
+      <w:r>
+        <w:rPr>
+          <w:rFonts w:ascii="Courier New" w:hAnsi="Courier New" w:cs="Courier New"/>
+        </w:rPr>
+        <w:t>-- The C compiler identification is MSVC 19.44.35217.0</w:t>
+      </w:r>
+    </w:p>
+    <w:p>
+      <w:pPr>
+        <w:ind w:left="720"/>
+        <w:rPr>
+          <w:rFonts w:ascii="Courier New" w:hAnsi="Courier New" w:cs="Courier New"/>
+        </w:rPr>
+      </w:pPr>
+      <w:r>
+        <w:rPr>
+          <w:rFonts w:ascii="Courier New" w:hAnsi="Courier New" w:cs="Courier New"/>
+        </w:rPr>
+        <w:t>-- The CXX compiler identification is MSVC 19.44.35217.0</w:t>
+      </w:r>
+    </w:p>
+    <w:p/>
+    <w:p>
+      <w:pPr>
+        <w:rPr>
+          <w:rFonts w:cstheme="minorHAnsi"/>
+        </w:rPr>
+      </w:pPr>
+      <w:r>
+        <w:t xml:space="preserve">Add </w:t>
+      </w:r>
+      <w:r>
+        <w:t xml:space="preserve">   </w:t>
+      </w:r>
+      <w:r>
+        <w:rPr>
+          <w:rFonts w:ascii="Courier New" w:hAnsi="Courier New" w:cs="Courier New"/>
+        </w:rPr>
+        <w:t>-G</w:t>
+      </w:r>
+      <w:r>
+        <w:rPr>
+          <w:rFonts w:ascii="Courier New" w:hAnsi="Courier New" w:cs="Courier New"/>
+        </w:rPr>
+        <w:t xml:space="preserve"> "Visual Studio 17 2022" </w:t>
+      </w:r>
+      <w:r>
+        <w:rPr>
+          <w:rFonts w:cstheme="minorHAnsi"/>
+        </w:rPr>
+        <w:t xml:space="preserve">to the </w:t>
+      </w:r>
+      <w:proofErr w:type="spellStart"/>
+      <w:r>
+        <w:rPr>
+          <w:rFonts w:cstheme="minorHAnsi"/>
+        </w:rPr>
+        <w:t>cmake</w:t>
+      </w:r>
+      <w:proofErr w:type="spellEnd"/>
+      <w:r>
+        <w:rPr>
+          <w:rFonts w:cstheme="minorHAnsi"/>
+        </w:rPr>
+        <w:t xml:space="preserve"> command line</w:t>
+      </w:r>
+      <w:r>
+        <w:rPr>
+          <w:rFonts w:cstheme="minorHAnsi"/>
+        </w:rPr>
+        <w:t>.</w:t>
+      </w:r>
+    </w:p>
+    <w:p>
+      <w:pPr>
+        <w:rPr>
+          <w:rFonts w:cstheme="minorHAnsi"/>
+        </w:rPr>
+      </w:pPr>
+    </w:p>
+    <w:p>
+      <w:r>
+        <w:rPr>
+          <w:rFonts w:cstheme="minorHAnsi"/>
+        </w:rPr>
+        <w:t>Or you can add both to the command line if necessary</w:t>
+      </w:r>
+    </w:p>
+    <w:p/>
+    <w:p>
+      <w:pPr>
+        <w:rPr>
+          <w:rFonts w:ascii="Courier New" w:hAnsi="Courier New" w:cs="Courier New"/>
+        </w:rPr>
+      </w:pPr>
+      <w:proofErr w:type="spellStart"/>
+      <w:r>
+        <w:rPr>
+          <w:rFonts w:ascii="Courier New" w:hAnsi="Courier New" w:cs="Courier New"/>
+        </w:rPr>
+        <w:t>cmake</w:t>
+      </w:r>
+      <w:proofErr w:type="spellEnd"/>
+      <w:proofErr w:type="gramStart"/>
+      <w:r>
+        <w:rPr>
+          <w:rFonts w:ascii="Courier New" w:hAnsi="Courier New" w:cs="Courier New"/>
+        </w:rPr>
+        <w:t xml:space="preserve"> ..</w:t>
+      </w:r>
+      <w:proofErr w:type="gramEnd"/>
+      <w:r>
+        <w:rPr>
+          <w:rFonts w:ascii="Courier New" w:hAnsi="Courier New" w:cs="Courier New"/>
+        </w:rPr>
+        <w:t>/</w:t>
+      </w:r>
+      <w:proofErr w:type="spellStart"/>
+      <w:r>
+        <w:rPr>
+          <w:rFonts w:ascii="Courier New" w:hAnsi="Courier New" w:cs="Courier New"/>
+        </w:rPr>
+        <w:t>src</w:t>
+      </w:r>
+      <w:proofErr w:type="spellEnd"/>
+      <w:r>
+        <w:rPr>
+          <w:rFonts w:ascii="Courier New" w:hAnsi="Courier New" w:cs="Courier New"/>
+        </w:rPr>
+        <w:t xml:space="preserve"> -G</w:t>
+      </w:r>
+      <w:r>
+        <w:rPr>
+          <w:rFonts w:ascii="Courier New" w:hAnsi="Courier New" w:cs="Courier New"/>
+        </w:rPr>
+        <w:t xml:space="preserve"> "Visual Studio 17 2022" -</w:t>
+      </w:r>
+      <w:proofErr w:type="spellStart"/>
+      <w:r>
+        <w:rPr>
+          <w:rFonts w:ascii="Courier New" w:hAnsi="Courier New" w:cs="Courier New"/>
+        </w:rPr>
+        <w:t>DBoost_LIBRARY_DIR</w:t>
+      </w:r>
+      <w:proofErr w:type="spellEnd"/>
+      <w:r>
+        <w:rPr>
+          <w:rFonts w:ascii="Courier New" w:hAnsi="Courier New" w:cs="Courier New"/>
+        </w:rPr>
+        <w:t>="C:/local/boost_1_</w:t>
+      </w:r>
+      <w:r>
+        <w:rPr>
+          <w:rFonts w:ascii="Courier New" w:hAnsi="Courier New" w:cs="Courier New"/>
+        </w:rPr>
+        <w:t>88</w:t>
+      </w:r>
+      <w:r>
+        <w:rPr>
+          <w:rFonts w:ascii="Courier New" w:hAnsi="Courier New" w:cs="Courier New"/>
+        </w:rPr>
+        <w:t>_0/lib64-msvc-14.</w:t>
+      </w:r>
+      <w:r>
+        <w:rPr>
+          <w:rFonts w:ascii="Courier New" w:hAnsi="Courier New" w:cs="Courier New"/>
+        </w:rPr>
+        <w:t>3</w:t>
+      </w:r>
+      <w:r>
+        <w:rPr>
+          <w:rFonts w:ascii="Courier New" w:hAnsi="Courier New" w:cs="Courier New"/>
+        </w:rPr>
+        <w:t>" -</w:t>
+      </w:r>
+      <w:proofErr w:type="spellStart"/>
+      <w:r>
+        <w:rPr>
+          <w:rFonts w:ascii="Courier New" w:hAnsi="Courier New" w:cs="Courier New"/>
+        </w:rPr>
+        <w:t>DBoost_INCLUDE_DIR</w:t>
+      </w:r>
+      <w:proofErr w:type="spellEnd"/>
+      <w:r>
+        <w:rPr>
+          <w:rFonts w:ascii="Courier New" w:hAnsi="Courier New" w:cs="Courier New"/>
+        </w:rPr>
+        <w:t>="C:/local/boost_1_</w:t>
+      </w:r>
+      <w:r>
+        <w:rPr>
+          <w:rFonts w:ascii="Courier New" w:hAnsi="Courier New" w:cs="Courier New"/>
+        </w:rPr>
+        <w:t>88</w:t>
+      </w:r>
+      <w:r>
+        <w:rPr>
+          <w:rFonts w:ascii="Courier New" w:hAnsi="Courier New" w:cs="Courier New"/>
+        </w:rPr>
+        <w:t xml:space="preserve">_0" </w:t>
+      </w:r>
+    </w:p>
+    <w:p>
+      <w:pPr>
+        <w:rPr>
+          <w:rFonts w:ascii="Courier New" w:hAnsi="Courier New" w:cs="Courier New"/>
+        </w:rPr>
+      </w:pPr>
+    </w:p>
+    <w:p>
+      <w:pPr>
+        <w:rPr>
+          <w:rFonts w:ascii="Courier New" w:hAnsi="Courier New" w:cs="Courier New"/>
+        </w:rPr>
+      </w:pPr>
+    </w:p>
+    <w:p>
+      <w:r>
+        <w:t xml:space="preserve">A completed </w:t>
+      </w:r>
+      <w:proofErr w:type="spellStart"/>
+      <w:r>
+        <w:t>cmake</w:t>
+      </w:r>
+      <w:proofErr w:type="spellEnd"/>
+      <w:r>
+        <w:t xml:space="preserve"> process will have created a </w:t>
       </w:r>
       <w:proofErr w:type="spellStart"/>
       <w:r>
@@ -1131,11 +1191,14 @@
     </w:p>
     <w:p>
       <w:r>
+        <w:rPr>
+          <w:noProof/>
+        </w:rPr>
         <w:drawing>
-          <wp:inline distT="0" distB="0" distL="0" distR="0" wp14:anchorId="72403647" wp14:editId="027C9D64">
+          <wp:inline distT="0" distB="0" distL="0" distR="0" wp14:anchorId="73DB9239" wp14:editId="5EF38C0B">
             <wp:extent cx="4482282" cy="3587262"/>
             <wp:effectExtent l="0" t="0" r="0" b="0"/>
-            <wp:docPr id="1536230573" name="Picture 1"/>
+            <wp:docPr id="1536230573" name="Picture 1" descr="Text&#10;&#10;AI-generated content may be incorrect."/>
             <wp:cNvGraphicFramePr>
               <a:graphicFrameLocks xmlns:a="http://schemas.openxmlformats.org/drawingml/2006/main" noChangeAspect="1"/>
             </wp:cNvGraphicFramePr>
@@ -1143,7 +1206,7 @@
               <a:graphicData uri="http://schemas.openxmlformats.org/drawingml/2006/picture">
                 <pic:pic xmlns:pic="http://schemas.openxmlformats.org/drawingml/2006/picture">
                   <pic:nvPicPr>
-                    <pic:cNvPr id="1536230573" name=""/>
+                    <pic:cNvPr id="1536230573" name="Picture 1" descr="Text&#10;&#10;AI-generated content may be incorrect."/>
                     <pic:cNvPicPr/>
                   </pic:nvPicPr>
                   <pic:blipFill>
@@ -1171,6 +1234,60 @@
     <w:p/>
     <w:p>
       <w:pPr>
+        <w:spacing w:after="160"/>
+        <w:rPr>
+          <w:rFonts w:eastAsiaTheme="majorEastAsia" w:cstheme="minorHAnsi"/>
+          <w:b/>
+          <w:sz w:val="24"/>
+          <w:szCs w:val="24"/>
+        </w:rPr>
+      </w:pPr>
+    </w:p>
+    <w:p>
+      <w:pPr>
+        <w:spacing w:after="160"/>
+        <w:rPr>
+          <w:rFonts w:eastAsiaTheme="majorEastAsia" w:cstheme="minorHAnsi"/>
+          <w:b/>
+          <w:sz w:val="24"/>
+          <w:szCs w:val="24"/>
+        </w:rPr>
+      </w:pPr>
+      <w:r>
+        <w:br w:type="page"/>
+      </w:r>
+    </w:p>
+    <w:p>
+      <w:pPr>
+        <w:pStyle w:val="Heading2"/>
+      </w:pPr>
+      <w:r>
+        <w:t xml:space="preserve">Compiling </w:t>
+      </w:r>
+      <w:proofErr w:type="spellStart"/>
+      <w:r>
+        <w:t>isomodel</w:t>
+      </w:r>
+      <w:proofErr w:type="spellEnd"/>
+      <w:r>
+        <w:t xml:space="preserve"> using </w:t>
+      </w:r>
+      <w:r>
+        <w:t>Visual</w:t>
+      </w:r>
+      <w:r>
+        <w:t xml:space="preserve"> Studio IDE</w:t>
+      </w:r>
+    </w:p>
+    <w:p>
+      <w:pPr>
+        <w:rPr>
+          <w:rFonts w:ascii="Courier New" w:hAnsi="Courier New" w:cs="Courier New"/>
+        </w:rPr>
+      </w:pPr>
+    </w:p>
+    <w:p>
+      <w:pPr>
         <w:rPr>
           <w:rFonts w:cstheme="minorHAnsi"/>
         </w:rPr>
@@ -1231,6 +1348,7 @@
       <w:r>
         <w:rPr>
           <w:rFonts w:cstheme="minorHAnsi"/>
+          <w:noProof/>
         </w:rPr>
         <w:drawing>
           <wp:inline distT="0" distB="0" distL="0" distR="0" wp14:anchorId="5A561A1B" wp14:editId="34346450">
@@ -1285,6 +1403,7 @@
       <w:r>
         <w:rPr>
           <w:rFonts w:cstheme="minorHAnsi"/>
+          <w:noProof/>
         </w:rPr>
         <w:drawing>
           <wp:inline distT="0" distB="0" distL="0" distR="0" wp14:anchorId="0BC35EF7" wp14:editId="78836723">
@@ -1350,24 +1469,34 @@
       <w:r>
         <w:t xml:space="preserve">Visual Studio is </w:t>
       </w:r>
+      <w:proofErr w:type="gramStart"/>
       <w:r>
         <w:t xml:space="preserve">compiling  </w:t>
       </w:r>
       <w:proofErr w:type="spellStart"/>
       <w:r>
-        <w:t>yaml-cpp</w:t>
+        <w:t>yaml</w:t>
+      </w:r>
+      <w:proofErr w:type="gramEnd"/>
+      <w:r>
+        <w:t>-cpp</w:t>
       </w:r>
       <w:proofErr w:type="spellEnd"/>
       <w:r>
         <w:t xml:space="preserve"> and </w:t>
       </w:r>
       <w:proofErr w:type="spellStart"/>
+      <w:proofErr w:type="gramStart"/>
       <w:r>
         <w:t>googletest</w:t>
       </w:r>
       <w:proofErr w:type="spellEnd"/>
       <w:r>
-        <w:t xml:space="preserve">, but will get many warnings when compiling the ISOmodel itself.  Hopefully the compiling will occur without error and </w:t>
+        <w:t>, but</w:t>
+      </w:r>
+      <w:proofErr w:type="gramEnd"/>
+      <w:r>
+        <w:t xml:space="preserve"> will get many warnings when compiling the ISOmodel itself.  Hopefully the compiling will occur without error and </w:t>
       </w:r>
       <w:proofErr w:type="spellStart"/>
       <w:r>
@@ -1381,6 +1510,9 @@
     <w:p/>
     <w:p>
       <w:r>
+        <w:rPr>
+          <w:noProof/>
+        </w:rPr>
         <w:drawing>
           <wp:inline distT="0" distB="0" distL="0" distR="0" wp14:anchorId="0E273290" wp14:editId="5C1BD348">
             <wp:extent cx="5943600" cy="1687830"/>
@@ -1421,6 +1553,20 @@
     <w:p/>
     <w:p>
       <w:pPr>
+        <w:spacing w:after="160"/>
+        <w:rPr>
+          <w:rFonts w:eastAsiaTheme="majorEastAsia" w:cstheme="minorHAnsi"/>
+          <w:b/>
+          <w:sz w:val="24"/>
+          <w:szCs w:val="24"/>
+        </w:rPr>
+      </w:pPr>
+      <w:r>
+        <w:br w:type="page"/>
+      </w:r>
+    </w:p>
+    <w:p>
+      <w:pPr>
         <w:pStyle w:val="Heading2"/>
       </w:pPr>
       <w:r>
@@ -1508,8 +1654,30 @@
         <w:rPr>
           <w:rFonts w:ascii="Courier New" w:hAnsi="Courier New" w:cs="Courier New"/>
         </w:rPr>
-        <w:t>..\isomodel_standalone.exe -h -I SmallOffice_v2_ism.yaml</w:t>
-      </w:r>
+        <w:t xml:space="preserve">..\isomodel_standalone.exe </w:t>
+      </w:r>
+      <w:proofErr w:type="gramStart"/>
+      <w:r>
+        <w:rPr>
+          <w:rFonts w:ascii="Courier New" w:hAnsi="Courier New" w:cs="Courier New"/>
+        </w:rPr>
+        <w:t>-h</w:t>
+      </w:r>
+      <w:proofErr w:type="gramEnd"/>
+      <w:r>
+        <w:rPr>
+          <w:rFonts w:ascii="Courier New" w:hAnsi="Courier New" w:cs="Courier New"/>
+        </w:rPr>
+        <w:t xml:space="preserve"> -I SmallOffice_v2_</w:t>
+      </w:r>
+      <w:proofErr w:type="gramStart"/>
+      <w:r>
+        <w:rPr>
+          <w:rFonts w:ascii="Courier New" w:hAnsi="Courier New" w:cs="Courier New"/>
+        </w:rPr>
+        <w:t>ism.yaml</w:t>
+      </w:r>
+      <w:proofErr w:type="gramEnd"/>
     </w:p>
     <w:p/>
     <w:p>

</xml_diff>